<commit_message>
Configuration in the shopping cart
</commit_message>
<xml_diff>
--- a/downloads/docs/Product Configurator (Todo).docx
+++ b/downloads/docs/Product Configurator (Todo).docx
@@ -7,7 +7,23 @@
         <w:pStyle w:val="Title"/>
       </w:pPr>
       <w:r>
-        <w:t>Product Configurator (Todo)</w:t>
+        <w:t xml:space="preserve">Product </w:t>
+      </w:r>
+      <w:proofErr w:type="spellStart"/>
+      <w:r>
+        <w:t>Configurator</w:t>
+      </w:r>
+      <w:proofErr w:type="spellEnd"/>
+      <w:r>
+        <w:t xml:space="preserve"> (</w:t>
+      </w:r>
+      <w:proofErr w:type="spellStart"/>
+      <w:r>
+        <w:t>Todo</w:t>
+      </w:r>
+      <w:proofErr w:type="spellEnd"/>
+      <w:r>
+        <w:t>)</w:t>
       </w:r>
     </w:p>
     <w:p/>
@@ -15,9 +31,11 @@
       <w:pPr>
         <w:pStyle w:val="Heading1"/>
       </w:pPr>
+      <w:proofErr w:type="spellStart"/>
       <w:r>
         <w:t>Todo</w:t>
       </w:r>
+      <w:proofErr w:type="spellEnd"/>
     </w:p>
     <w:p>
       <w:pPr>
@@ -27,9 +45,11 @@
           <w:numId w:val="1"/>
         </w:numPr>
       </w:pPr>
+      <w:proofErr w:type="spellStart"/>
       <w:r>
         <w:t>Main</w:t>
       </w:r>
+      <w:proofErr w:type="spellEnd"/>
     </w:p>
     <w:p>
       <w:pPr>
@@ -40,8 +60,26 @@
         </w:numPr>
       </w:pPr>
       <w:r>
-        <w:t>Product configurator admin view</w:t>
-      </w:r>
+        <w:t xml:space="preserve">Product </w:t>
+      </w:r>
+      <w:proofErr w:type="spellStart"/>
+      <w:r>
+        <w:t>configurator</w:t>
+      </w:r>
+      <w:proofErr w:type="spellEnd"/>
+      <w:r>
+        <w:t xml:space="preserve"> </w:t>
+      </w:r>
+      <w:proofErr w:type="spellStart"/>
+      <w:r>
+        <w:t>admin</w:t>
+      </w:r>
+      <w:proofErr w:type="spellEnd"/>
+      <w:r>
+        <w:t xml:space="preserve"> view</w:t>
+      </w:r>
+      <w:bookmarkStart w:id="0" w:name="_GoBack"/>
+      <w:bookmarkEnd w:id="0"/>
     </w:p>
     <w:p>
       <w:pPr>
@@ -87,9 +125,11 @@
           <w:numId w:val="1"/>
         </w:numPr>
       </w:pPr>
+      <w:proofErr w:type="spellStart"/>
       <w:r>
         <w:t>Messages</w:t>
       </w:r>
+      <w:proofErr w:type="spellEnd"/>
     </w:p>
     <w:p>
       <w:pPr>
@@ -99,9 +139,11 @@
           <w:numId w:val="1"/>
         </w:numPr>
       </w:pPr>
+      <w:proofErr w:type="spellStart"/>
       <w:r>
         <w:t>Invoice</w:t>
       </w:r>
+      <w:proofErr w:type="spellEnd"/>
     </w:p>
     <w:p>
       <w:pPr>
@@ -123,9 +165,11 @@
           <w:numId w:val="1"/>
         </w:numPr>
       </w:pPr>
+      <w:proofErr w:type="spellStart"/>
       <w:r>
         <w:t>Plugin</w:t>
       </w:r>
+      <w:proofErr w:type="spellEnd"/>
     </w:p>
     <w:p>
       <w:pPr>
@@ -135,9 +179,11 @@
           <w:numId w:val="1"/>
         </w:numPr>
       </w:pPr>
+      <w:proofErr w:type="spellStart"/>
       <w:r>
         <w:t>Install</w:t>
       </w:r>
+      <w:proofErr w:type="spellEnd"/>
     </w:p>
     <w:p>
       <w:pPr>
@@ -170,10 +216,22 @@
           <w:ilvl w:val="1"/>
           <w:numId w:val="1"/>
         </w:numPr>
-      </w:pPr>
-      <w:r>
+        <w:rPr>
+          <w:lang w:val="en-US"/>
+        </w:rPr>
+      </w:pPr>
+      <w:r>
+        <w:rPr>
+          <w:lang w:val="en-US"/>
+        </w:rPr>
         <w:t>Versioning</w:t>
       </w:r>
+      <w:r>
+        <w:rPr>
+          <w:lang w:val="en-US"/>
+        </w:rPr>
+        <w:t xml:space="preserve"> of product configuration models</w:t>
+      </w:r>
     </w:p>
     <w:p>
       <w:pPr>
@@ -184,8 +242,13 @@
         </w:numPr>
       </w:pPr>
       <w:r>
-        <w:t>Tax calculation</w:t>
-      </w:r>
+        <w:t xml:space="preserve">Tax </w:t>
+      </w:r>
+      <w:proofErr w:type="spellStart"/>
+      <w:r>
+        <w:t>calculation</w:t>
+      </w:r>
+      <w:proofErr w:type="spellEnd"/>
     </w:p>
     <w:p>
       <w:pPr>
@@ -210,8 +273,6 @@
         </w:rPr>
         <w:t>ax</w:t>
       </w:r>
-      <w:bookmarkStart w:id="0" w:name="_GoBack"/>
-      <w:bookmarkEnd w:id="0"/>
     </w:p>
     <w:p>
       <w:pPr>
@@ -221,8 +282,13 @@
           <w:numId w:val="1"/>
         </w:numPr>
       </w:pPr>
-      <w:r>
-        <w:t>Main Product</w:t>
+      <w:proofErr w:type="spellStart"/>
+      <w:r>
+        <w:t>Main</w:t>
+      </w:r>
+      <w:proofErr w:type="spellEnd"/>
+      <w:r>
+        <w:t xml:space="preserve"> Product</w:t>
       </w:r>
     </w:p>
     <w:p>
@@ -233,9 +299,11 @@
           <w:numId w:val="1"/>
         </w:numPr>
       </w:pPr>
+      <w:proofErr w:type="spellStart"/>
       <w:r>
         <w:t>Localisation</w:t>
       </w:r>
+      <w:proofErr w:type="spellEnd"/>
       <w:r>
         <w:br/>
       </w:r>
@@ -502,6 +570,7 @@
     <w:lsdException w:name="HTML Sample" w:semiHidden="1" w:unhideWhenUsed="1"/>
     <w:lsdException w:name="HTML Typewriter" w:semiHidden="1" w:unhideWhenUsed="1"/>
     <w:lsdException w:name="HTML Variable" w:semiHidden="1" w:unhideWhenUsed="1"/>
+    <w:lsdException w:name="Normal Table" w:semiHidden="1" w:unhideWhenUsed="1"/>
     <w:lsdException w:name="annotation subject" w:semiHidden="1" w:unhideWhenUsed="1"/>
     <w:lsdException w:name="No List" w:semiHidden="1" w:unhideWhenUsed="1"/>
     <w:lsdException w:name="Outline List 1" w:semiHidden="1" w:unhideWhenUsed="1"/>
@@ -548,8 +617,10 @@
     <w:lsdException w:name="Table Subtle 2" w:semiHidden="1" w:unhideWhenUsed="1"/>
     <w:lsdException w:name="Table Web 1" w:semiHidden="1" w:unhideWhenUsed="1"/>
     <w:lsdException w:name="Table Web 2" w:semiHidden="1" w:unhideWhenUsed="1"/>
+    <w:lsdException w:name="Table Web 3" w:semiHidden="1" w:unhideWhenUsed="1"/>
     <w:lsdException w:name="Balloon Text" w:semiHidden="1" w:unhideWhenUsed="1"/>
     <w:lsdException w:name="Table Grid" w:uiPriority="39"/>
+    <w:lsdException w:name="Table Theme" w:semiHidden="1" w:unhideWhenUsed="1"/>
     <w:lsdException w:name="Placeholder Text" w:semiHidden="1"/>
     <w:lsdException w:name="No Spacing" w:uiPriority="1" w:qFormat="1"/>
     <w:lsdException w:name="Light Shading" w:uiPriority="60"/>

</xml_diff>